<commit_message>
Nevermind needed another version
</commit_message>
<xml_diff>
--- a/lab_sessions/final assignment/Planning_Final_Assignment.docx
+++ b/lab_sessions/final assignment/Planning_Final_Assignment.docx
@@ -374,7 +374,13 @@
           </w:tcPr>
           <w:p>
             <w:r>
-              <w:t>14-6</w:t>
+              <w:t>1</w:t>
+            </w:r>
+            <w:r>
+              <w:t>0</w:t>
+            </w:r>
+            <w:r>
+              <w:t>-6</w:t>
             </w:r>
           </w:p>
         </w:tc>
@@ -400,25 +406,19 @@
               </w:rPr>
               <w:t>Meeting</w:t>
             </w:r>
-          </w:p>
-        </w:tc>
-        <w:tc>
-          <w:tcPr>
-            <w:tcW w:w="2127" w:type="dxa"/>
-          </w:tcPr>
-          <w:p>
-            <w:pPr>
+            <w:r>
               <w:rPr>
                 <w:i/>
                 <w:iCs/>
                 <w:highlight w:val="yellow"/>
               </w:rPr>
-            </w:pPr>
-          </w:p>
-        </w:tc>
-        <w:tc>
-          <w:tcPr>
-            <w:tcW w:w="1270" w:type="dxa"/>
+              <w:t xml:space="preserve"> + Final debate (reserve spaces at TPM)</w:t>
+            </w:r>
+          </w:p>
+        </w:tc>
+        <w:tc>
+          <w:tcPr>
+            <w:tcW w:w="2127" w:type="dxa"/>
           </w:tcPr>
           <w:p>
             <w:pPr>
@@ -428,380 +428,394 @@
                 <w:highlight w:val="yellow"/>
               </w:rPr>
             </w:pPr>
-            <w:r>
+          </w:p>
+        </w:tc>
+        <w:tc>
+          <w:tcPr>
+            <w:tcW w:w="1270" w:type="dxa"/>
+          </w:tcPr>
+          <w:p>
+            <w:pPr>
               <w:rPr>
                 <w:i/>
                 <w:iCs/>
                 <w:highlight w:val="yellow"/>
               </w:rPr>
-              <w:t>10-6</w:t>
-            </w:r>
-          </w:p>
-        </w:tc>
-      </w:tr>
-      <w:tr>
-        <w:tc>
-          <w:tcPr>
-            <w:tcW w:w="5665" w:type="dxa"/>
-          </w:tcPr>
-          <w:p>
-            <w:r>
-              <w:t>Do Subspace partitioning and iterate on polities</w:t>
-            </w:r>
-          </w:p>
-        </w:tc>
-        <w:tc>
-          <w:tcPr>
-            <w:tcW w:w="2127" w:type="dxa"/>
-          </w:tcPr>
-          <w:p/>
-        </w:tc>
-        <w:tc>
-          <w:tcPr>
-            <w:tcW w:w="1270" w:type="dxa"/>
-          </w:tcPr>
-          <w:p>
-            <w:r>
-              <w:t>14-6</w:t>
-            </w:r>
-          </w:p>
-        </w:tc>
-      </w:tr>
-      <w:tr>
-        <w:tc>
-          <w:tcPr>
-            <w:tcW w:w="5665" w:type="dxa"/>
-          </w:tcPr>
-          <w:p>
-            <w:r>
-              <w:t>Write appendix on MORO</w:t>
-            </w:r>
-          </w:p>
-        </w:tc>
-        <w:tc>
-          <w:tcPr>
-            <w:tcW w:w="2127" w:type="dxa"/>
-          </w:tcPr>
-          <w:p/>
-        </w:tc>
-        <w:tc>
-          <w:tcPr>
-            <w:tcW w:w="1270" w:type="dxa"/>
-          </w:tcPr>
-          <w:p>
-            <w:r>
-              <w:t>14-6</w:t>
-            </w:r>
-          </w:p>
-        </w:tc>
-      </w:tr>
-      <w:tr>
-        <w:tc>
-          <w:tcPr>
-            <w:tcW w:w="5665" w:type="dxa"/>
-          </w:tcPr>
-          <w:p>
-            <w:r>
-              <w:t>Generate results (report on robustness of report)</w:t>
-            </w:r>
-          </w:p>
-        </w:tc>
-        <w:tc>
-          <w:tcPr>
-            <w:tcW w:w="2127" w:type="dxa"/>
-          </w:tcPr>
-          <w:p/>
-        </w:tc>
-        <w:tc>
-          <w:tcPr>
-            <w:tcW w:w="1270" w:type="dxa"/>
-          </w:tcPr>
-          <w:p>
-            <w:r>
-              <w:t>14-6</w:t>
-            </w:r>
-          </w:p>
-        </w:tc>
-      </w:tr>
-      <w:tr>
-        <w:tc>
-          <w:tcPr>
-            <w:tcW w:w="5665" w:type="dxa"/>
-          </w:tcPr>
-          <w:p>
-            <w:r>
-              <w:t>Write Results</w:t>
-            </w:r>
-          </w:p>
-        </w:tc>
-        <w:tc>
-          <w:tcPr>
-            <w:tcW w:w="2127" w:type="dxa"/>
-          </w:tcPr>
-          <w:p/>
-        </w:tc>
-        <w:tc>
-          <w:tcPr>
-            <w:tcW w:w="1270" w:type="dxa"/>
-          </w:tcPr>
-          <w:p>
-            <w:r>
-              <w:t>14-6</w:t>
-            </w:r>
-          </w:p>
-        </w:tc>
-      </w:tr>
-      <w:tr>
-        <w:tc>
-          <w:tcPr>
-            <w:tcW w:w="5665" w:type="dxa"/>
-          </w:tcPr>
-          <w:p>
-            <w:r>
-              <w:t>Write Results appendix</w:t>
-            </w:r>
-          </w:p>
-        </w:tc>
-        <w:tc>
-          <w:tcPr>
-            <w:tcW w:w="2127" w:type="dxa"/>
-          </w:tcPr>
-          <w:p/>
-        </w:tc>
-        <w:tc>
-          <w:tcPr>
-            <w:tcW w:w="1270" w:type="dxa"/>
-          </w:tcPr>
-          <w:p>
-            <w:r>
-              <w:t>14-6</w:t>
-            </w:r>
-          </w:p>
-        </w:tc>
-      </w:tr>
-      <w:tr>
-        <w:tc>
-          <w:tcPr>
-            <w:tcW w:w="5665" w:type="dxa"/>
-          </w:tcPr>
-          <w:p>
-            <w:pPr>
+            </w:pPr>
+            <w:r>
               <w:rPr>
                 <w:i/>
                 <w:iCs/>
                 <w:highlight w:val="yellow"/>
               </w:rPr>
-            </w:pPr>
-            <w:r>
+              <w:t>10-6</w:t>
+            </w:r>
+          </w:p>
+        </w:tc>
+      </w:tr>
+      <w:tr>
+        <w:tc>
+          <w:tcPr>
+            <w:tcW w:w="5665" w:type="dxa"/>
+          </w:tcPr>
+          <w:p>
+            <w:r>
+              <w:t>Do Subspace partitioning and iterate on polities</w:t>
+            </w:r>
+          </w:p>
+        </w:tc>
+        <w:tc>
+          <w:tcPr>
+            <w:tcW w:w="2127" w:type="dxa"/>
+          </w:tcPr>
+          <w:p/>
+        </w:tc>
+        <w:tc>
+          <w:tcPr>
+            <w:tcW w:w="1270" w:type="dxa"/>
+          </w:tcPr>
+          <w:p>
+            <w:r>
+              <w:t>14-6</w:t>
+            </w:r>
+          </w:p>
+        </w:tc>
+      </w:tr>
+      <w:tr>
+        <w:tc>
+          <w:tcPr>
+            <w:tcW w:w="5665" w:type="dxa"/>
+          </w:tcPr>
+          <w:p>
+            <w:r>
+              <w:t>Write appendix on MORO</w:t>
+            </w:r>
+          </w:p>
+        </w:tc>
+        <w:tc>
+          <w:tcPr>
+            <w:tcW w:w="2127" w:type="dxa"/>
+          </w:tcPr>
+          <w:p/>
+        </w:tc>
+        <w:tc>
+          <w:tcPr>
+            <w:tcW w:w="1270" w:type="dxa"/>
+          </w:tcPr>
+          <w:p>
+            <w:r>
+              <w:t>14-6</w:t>
+            </w:r>
+          </w:p>
+        </w:tc>
+      </w:tr>
+      <w:tr>
+        <w:tc>
+          <w:tcPr>
+            <w:tcW w:w="5665" w:type="dxa"/>
+          </w:tcPr>
+          <w:p>
+            <w:r>
+              <w:t>Generate results (report on robustness of report)</w:t>
+            </w:r>
+          </w:p>
+        </w:tc>
+        <w:tc>
+          <w:tcPr>
+            <w:tcW w:w="2127" w:type="dxa"/>
+          </w:tcPr>
+          <w:p/>
+        </w:tc>
+        <w:tc>
+          <w:tcPr>
+            <w:tcW w:w="1270" w:type="dxa"/>
+          </w:tcPr>
+          <w:p>
+            <w:r>
+              <w:t>14-6</w:t>
+            </w:r>
+          </w:p>
+        </w:tc>
+      </w:tr>
+      <w:tr>
+        <w:tc>
+          <w:tcPr>
+            <w:tcW w:w="5665" w:type="dxa"/>
+          </w:tcPr>
+          <w:p>
+            <w:r>
+              <w:t>Write Results</w:t>
+            </w:r>
+          </w:p>
+        </w:tc>
+        <w:tc>
+          <w:tcPr>
+            <w:tcW w:w="2127" w:type="dxa"/>
+          </w:tcPr>
+          <w:p/>
+        </w:tc>
+        <w:tc>
+          <w:tcPr>
+            <w:tcW w:w="1270" w:type="dxa"/>
+          </w:tcPr>
+          <w:p>
+            <w:r>
+              <w:t>14-6</w:t>
+            </w:r>
+          </w:p>
+        </w:tc>
+      </w:tr>
+      <w:tr>
+        <w:tc>
+          <w:tcPr>
+            <w:tcW w:w="5665" w:type="dxa"/>
+          </w:tcPr>
+          <w:p>
+            <w:r>
+              <w:t>Write Results appendix</w:t>
+            </w:r>
+          </w:p>
+        </w:tc>
+        <w:tc>
+          <w:tcPr>
+            <w:tcW w:w="2127" w:type="dxa"/>
+          </w:tcPr>
+          <w:p/>
+        </w:tc>
+        <w:tc>
+          <w:tcPr>
+            <w:tcW w:w="1270" w:type="dxa"/>
+          </w:tcPr>
+          <w:p>
+            <w:r>
+              <w:t>14-6</w:t>
+            </w:r>
+          </w:p>
+        </w:tc>
+      </w:tr>
+      <w:tr>
+        <w:tc>
+          <w:tcPr>
+            <w:tcW w:w="5665" w:type="dxa"/>
+          </w:tcPr>
+          <w:p>
+            <w:pPr>
               <w:rPr>
                 <w:i/>
                 <w:iCs/>
                 <w:highlight w:val="yellow"/>
               </w:rPr>
-              <w:t>Meeting</w:t>
-            </w:r>
-          </w:p>
-        </w:tc>
-        <w:tc>
-          <w:tcPr>
-            <w:tcW w:w="2127" w:type="dxa"/>
-          </w:tcPr>
-          <w:p>
-            <w:pPr>
-              <w:rPr>
-                <w:highlight w:val="yellow"/>
-              </w:rPr>
             </w:pPr>
-          </w:p>
-        </w:tc>
-        <w:tc>
-          <w:tcPr>
-            <w:tcW w:w="1270" w:type="dxa"/>
-          </w:tcPr>
-          <w:p>
-            <w:pPr>
+            <w:r>
               <w:rPr>
                 <w:i/>
                 <w:iCs/>
                 <w:highlight w:val="yellow"/>
               </w:rPr>
+              <w:t>Meeting</w:t>
+            </w:r>
+          </w:p>
+        </w:tc>
+        <w:tc>
+          <w:tcPr>
+            <w:tcW w:w="2127" w:type="dxa"/>
+          </w:tcPr>
+          <w:p>
+            <w:pPr>
+              <w:rPr>
+                <w:highlight w:val="yellow"/>
+              </w:rPr>
             </w:pPr>
-            <w:r>
+          </w:p>
+        </w:tc>
+        <w:tc>
+          <w:tcPr>
+            <w:tcW w:w="1270" w:type="dxa"/>
+          </w:tcPr>
+          <w:p>
+            <w:pPr>
               <w:rPr>
                 <w:i/>
                 <w:iCs/>
                 <w:highlight w:val="yellow"/>
               </w:rPr>
-              <w:t>14-6</w:t>
-            </w:r>
-          </w:p>
-        </w:tc>
-      </w:tr>
-      <w:tr>
-        <w:tc>
-          <w:tcPr>
-            <w:tcW w:w="5665" w:type="dxa"/>
-          </w:tcPr>
-          <w:p>
-            <w:r>
-              <w:t>Write Conclusion</w:t>
-            </w:r>
-          </w:p>
-        </w:tc>
-        <w:tc>
-          <w:tcPr>
-            <w:tcW w:w="2127" w:type="dxa"/>
-          </w:tcPr>
-          <w:p/>
-        </w:tc>
-        <w:tc>
-          <w:tcPr>
-            <w:tcW w:w="1270" w:type="dxa"/>
-          </w:tcPr>
-          <w:p>
-            <w:r>
-              <w:t>17-6</w:t>
-            </w:r>
-          </w:p>
-        </w:tc>
-      </w:tr>
-      <w:tr>
-        <w:tc>
-          <w:tcPr>
-            <w:tcW w:w="5665" w:type="dxa"/>
-          </w:tcPr>
-          <w:p>
-            <w:r>
-              <w:t>Write Discussion</w:t>
-            </w:r>
-          </w:p>
-        </w:tc>
-        <w:tc>
-          <w:tcPr>
-            <w:tcW w:w="2127" w:type="dxa"/>
-          </w:tcPr>
-          <w:p/>
-        </w:tc>
-        <w:tc>
-          <w:tcPr>
-            <w:tcW w:w="1270" w:type="dxa"/>
-          </w:tcPr>
-          <w:p>
-            <w:r>
-              <w:t>17-6</w:t>
-            </w:r>
-          </w:p>
-        </w:tc>
-      </w:tr>
-      <w:tr>
-        <w:tc>
-          <w:tcPr>
-            <w:tcW w:w="5665" w:type="dxa"/>
-          </w:tcPr>
-          <w:p>
-            <w:r>
-              <w:t>Write Summary</w:t>
-            </w:r>
-          </w:p>
-        </w:tc>
-        <w:tc>
-          <w:tcPr>
-            <w:tcW w:w="2127" w:type="dxa"/>
-          </w:tcPr>
-          <w:p/>
-        </w:tc>
-        <w:tc>
-          <w:tcPr>
-            <w:tcW w:w="1270" w:type="dxa"/>
-          </w:tcPr>
-          <w:p>
-            <w:r>
-              <w:t>17-6</w:t>
-            </w:r>
-          </w:p>
-        </w:tc>
-      </w:tr>
-      <w:tr>
-        <w:tc>
-          <w:tcPr>
-            <w:tcW w:w="5665" w:type="dxa"/>
-          </w:tcPr>
-          <w:p>
-            <w:r>
-              <w:t>Write Political Reflection</w:t>
-            </w:r>
-          </w:p>
-        </w:tc>
-        <w:tc>
-          <w:tcPr>
-            <w:tcW w:w="2127" w:type="dxa"/>
-          </w:tcPr>
-          <w:p/>
-        </w:tc>
-        <w:tc>
-          <w:tcPr>
-            <w:tcW w:w="1270" w:type="dxa"/>
-          </w:tcPr>
-          <w:p>
-            <w:r>
-              <w:t>17-6</w:t>
-            </w:r>
-          </w:p>
-        </w:tc>
-      </w:tr>
-      <w:tr>
-        <w:tc>
-          <w:tcPr>
-            <w:tcW w:w="5665" w:type="dxa"/>
-          </w:tcPr>
-          <w:p>
-            <w:pPr>
+            </w:pPr>
+            <w:r>
               <w:rPr>
                 <w:i/>
                 <w:iCs/>
                 <w:highlight w:val="yellow"/>
               </w:rPr>
-            </w:pPr>
-            <w:r>
+              <w:t>14-6</w:t>
+            </w:r>
+          </w:p>
+        </w:tc>
+      </w:tr>
+      <w:tr>
+        <w:tc>
+          <w:tcPr>
+            <w:tcW w:w="5665" w:type="dxa"/>
+          </w:tcPr>
+          <w:p>
+            <w:r>
+              <w:t>Write Conclusion</w:t>
+            </w:r>
+          </w:p>
+        </w:tc>
+        <w:tc>
+          <w:tcPr>
+            <w:tcW w:w="2127" w:type="dxa"/>
+          </w:tcPr>
+          <w:p/>
+        </w:tc>
+        <w:tc>
+          <w:tcPr>
+            <w:tcW w:w="1270" w:type="dxa"/>
+          </w:tcPr>
+          <w:p>
+            <w:r>
+              <w:t>17-6</w:t>
+            </w:r>
+          </w:p>
+        </w:tc>
+      </w:tr>
+      <w:tr>
+        <w:tc>
+          <w:tcPr>
+            <w:tcW w:w="5665" w:type="dxa"/>
+          </w:tcPr>
+          <w:p>
+            <w:r>
+              <w:t>Write Discussion</w:t>
+            </w:r>
+          </w:p>
+        </w:tc>
+        <w:tc>
+          <w:tcPr>
+            <w:tcW w:w="2127" w:type="dxa"/>
+          </w:tcPr>
+          <w:p/>
+        </w:tc>
+        <w:tc>
+          <w:tcPr>
+            <w:tcW w:w="1270" w:type="dxa"/>
+          </w:tcPr>
+          <w:p>
+            <w:r>
+              <w:t>17-6</w:t>
+            </w:r>
+          </w:p>
+        </w:tc>
+      </w:tr>
+      <w:tr>
+        <w:tc>
+          <w:tcPr>
+            <w:tcW w:w="5665" w:type="dxa"/>
+          </w:tcPr>
+          <w:p>
+            <w:r>
+              <w:t>Write Summary</w:t>
+            </w:r>
+          </w:p>
+        </w:tc>
+        <w:tc>
+          <w:tcPr>
+            <w:tcW w:w="2127" w:type="dxa"/>
+          </w:tcPr>
+          <w:p/>
+        </w:tc>
+        <w:tc>
+          <w:tcPr>
+            <w:tcW w:w="1270" w:type="dxa"/>
+          </w:tcPr>
+          <w:p>
+            <w:r>
+              <w:t>17-6</w:t>
+            </w:r>
+          </w:p>
+        </w:tc>
+      </w:tr>
+      <w:tr>
+        <w:tc>
+          <w:tcPr>
+            <w:tcW w:w="5665" w:type="dxa"/>
+          </w:tcPr>
+          <w:p>
+            <w:r>
+              <w:t>Write Political Reflection</w:t>
+            </w:r>
+          </w:p>
+        </w:tc>
+        <w:tc>
+          <w:tcPr>
+            <w:tcW w:w="2127" w:type="dxa"/>
+          </w:tcPr>
+          <w:p/>
+        </w:tc>
+        <w:tc>
+          <w:tcPr>
+            <w:tcW w:w="1270" w:type="dxa"/>
+          </w:tcPr>
+          <w:p>
+            <w:r>
+              <w:t>17-6</w:t>
+            </w:r>
+          </w:p>
+        </w:tc>
+      </w:tr>
+      <w:tr>
+        <w:tc>
+          <w:tcPr>
+            <w:tcW w:w="5665" w:type="dxa"/>
+          </w:tcPr>
+          <w:p>
+            <w:pPr>
               <w:rPr>
                 <w:i/>
                 <w:iCs/>
                 <w:highlight w:val="yellow"/>
               </w:rPr>
-              <w:t>Meeting</w:t>
-            </w:r>
-          </w:p>
-        </w:tc>
-        <w:tc>
-          <w:tcPr>
-            <w:tcW w:w="2127" w:type="dxa"/>
-          </w:tcPr>
-          <w:p>
-            <w:pPr>
-              <w:rPr>
-                <w:highlight w:val="yellow"/>
-              </w:rPr>
             </w:pPr>
-          </w:p>
-        </w:tc>
-        <w:tc>
-          <w:tcPr>
-            <w:tcW w:w="1270" w:type="dxa"/>
-          </w:tcPr>
-          <w:p>
-            <w:pPr>
+            <w:r>
               <w:rPr>
                 <w:i/>
                 <w:iCs/>
                 <w:highlight w:val="yellow"/>
               </w:rPr>
+              <w:t>Meeting</w:t>
+            </w:r>
+          </w:p>
+        </w:tc>
+        <w:tc>
+          <w:tcPr>
+            <w:tcW w:w="2127" w:type="dxa"/>
+          </w:tcPr>
+          <w:p>
+            <w:pPr>
+              <w:rPr>
+                <w:highlight w:val="yellow"/>
+              </w:rPr>
             </w:pPr>
-            <w:r>
+          </w:p>
+        </w:tc>
+        <w:tc>
+          <w:tcPr>
+            <w:tcW w:w="1270" w:type="dxa"/>
+          </w:tcPr>
+          <w:p>
+            <w:pPr>
               <w:rPr>
                 <w:i/>
                 <w:iCs/>
                 <w:highlight w:val="yellow"/>
               </w:rPr>
+            </w:pPr>
+            <w:r>
+              <w:rPr>
+                <w:i/>
+                <w:iCs/>
+                <w:highlight w:val="yellow"/>
+              </w:rPr>
               <w:t>17-6</w:t>
             </w:r>
           </w:p>
@@ -816,20 +830,87 @@
             <w:r>
               <w:t>Read entire report</w:t>
             </w:r>
-          </w:p>
-        </w:tc>
-        <w:tc>
-          <w:tcPr>
-            <w:tcW w:w="2127" w:type="dxa"/>
-          </w:tcPr>
-          <w:p/>
-        </w:tc>
-        <w:tc>
-          <w:tcPr>
-            <w:tcW w:w="1270" w:type="dxa"/>
-          </w:tcPr>
-          <w:p>
-            <w:r>
+            <w:r>
+              <w:t xml:space="preserve"> and place comments</w:t>
+            </w:r>
+          </w:p>
+        </w:tc>
+        <w:tc>
+          <w:tcPr>
+            <w:tcW w:w="2127" w:type="dxa"/>
+          </w:tcPr>
+          <w:p>
+            <w:r>
+              <w:t>Everyone</w:t>
+            </w:r>
+          </w:p>
+        </w:tc>
+        <w:tc>
+          <w:tcPr>
+            <w:tcW w:w="1270" w:type="dxa"/>
+          </w:tcPr>
+          <w:p>
+            <w:r>
+              <w:t>18-6 12:00</w:t>
+            </w:r>
+          </w:p>
+        </w:tc>
+      </w:tr>
+      <w:tr>
+        <w:tc>
+          <w:tcPr>
+            <w:tcW w:w="5665" w:type="dxa"/>
+          </w:tcPr>
+          <w:p>
+            <w:pPr>
+              <w:rPr>
+                <w:i/>
+                <w:iCs/>
+                <w:highlight w:val="yellow"/>
+              </w:rPr>
+            </w:pPr>
+            <w:r>
+              <w:rPr>
+                <w:i/>
+                <w:iCs/>
+                <w:highlight w:val="yellow"/>
+              </w:rPr>
+              <w:t>Final meeting</w:t>
+            </w:r>
+          </w:p>
+        </w:tc>
+        <w:tc>
+          <w:tcPr>
+            <w:tcW w:w="2127" w:type="dxa"/>
+          </w:tcPr>
+          <w:p>
+            <w:pPr>
+              <w:rPr>
+                <w:i/>
+                <w:iCs/>
+                <w:highlight w:val="yellow"/>
+              </w:rPr>
+            </w:pPr>
+          </w:p>
+        </w:tc>
+        <w:tc>
+          <w:tcPr>
+            <w:tcW w:w="1270" w:type="dxa"/>
+          </w:tcPr>
+          <w:p>
+            <w:pPr>
+              <w:rPr>
+                <w:i/>
+                <w:iCs/>
+                <w:highlight w:val="yellow"/>
+              </w:rPr>
+            </w:pPr>
+            <w:r>
+              <w:rPr>
+                <w:i/>
+                <w:iCs/>
+                <w:highlight w:val="yellow"/>
+              </w:rPr>
               <w:t>18-6 12:00</w:t>
             </w:r>
           </w:p>

</xml_diff>